<commit_message>
Add screenshots to word
</commit_message>
<xml_diff>
--- a/doc/Documentation.docx
+++ b/doc/Documentation.docx
@@ -57,7 +57,6 @@
         </w:rPr>
         <w:t xml:space="preserve">Plugin </w:t>
       </w:r>
-      <w:proofErr w:type="spellStart"/>
       <w:r>
         <w:rPr>
           <w:i/>
@@ -65,7 +64,6 @@
         </w:rPr>
         <w:t>MultiAssign</w:t>
       </w:r>
-      <w:proofErr w:type="spellEnd"/>
     </w:p>
     <w:p>
       <w:pPr>
@@ -358,70 +356,12 @@
                 <w:lang w:val="en-GB"/>
               </w:rPr>
             </w:pPr>
-            <w:proofErr w:type="spellStart"/>
             <w:r>
               <w:rPr>
                 <w:lang w:val="en-GB"/>
               </w:rPr>
-              <w:t>Fabian</w:t>
+              <w:t>Fabian Schmid, studer + raimann ag</w:t>
             </w:r>
-            <w:proofErr w:type="spellEnd"/>
-            <w:r>
-              <w:rPr>
-                <w:lang w:val="en-GB"/>
-              </w:rPr>
-              <w:t xml:space="preserve"> </w:t>
-            </w:r>
-            <w:proofErr w:type="spellStart"/>
-            <w:r>
-              <w:rPr>
-                <w:lang w:val="en-GB"/>
-              </w:rPr>
-              <w:t>Schmid</w:t>
-            </w:r>
-            <w:proofErr w:type="spellEnd"/>
-            <w:r>
-              <w:rPr>
-                <w:lang w:val="en-GB"/>
-              </w:rPr>
-              <w:t xml:space="preserve">, </w:t>
-            </w:r>
-            <w:proofErr w:type="spellStart"/>
-            <w:r>
-              <w:rPr>
-                <w:lang w:val="en-GB"/>
-              </w:rPr>
-              <w:t>studer</w:t>
-            </w:r>
-            <w:proofErr w:type="spellEnd"/>
-            <w:r>
-              <w:rPr>
-                <w:lang w:val="en-GB"/>
-              </w:rPr>
-              <w:t xml:space="preserve"> + </w:t>
-            </w:r>
-            <w:proofErr w:type="spellStart"/>
-            <w:r>
-              <w:rPr>
-                <w:lang w:val="en-GB"/>
-              </w:rPr>
-              <w:t>raimann</w:t>
-            </w:r>
-            <w:proofErr w:type="spellEnd"/>
-            <w:r>
-              <w:rPr>
-                <w:lang w:val="en-GB"/>
-              </w:rPr>
-              <w:t xml:space="preserve"> </w:t>
-            </w:r>
-            <w:proofErr w:type="spellStart"/>
-            <w:r>
-              <w:rPr>
-                <w:lang w:val="en-GB"/>
-              </w:rPr>
-              <w:t>ag</w:t>
-            </w:r>
-            <w:proofErr w:type="spellEnd"/>
           </w:p>
         </w:tc>
       </w:tr>
@@ -572,28 +512,12 @@
                 <w:lang w:val="en-GB"/>
               </w:rPr>
             </w:pPr>
-            <w:proofErr w:type="spellStart"/>
             <w:r>
               <w:rPr>
                 <w:lang w:val="en-GB"/>
               </w:rPr>
-              <w:t>Fabian</w:t>
+              <w:t>Fabian Schmid</w:t>
             </w:r>
-            <w:proofErr w:type="spellEnd"/>
-            <w:r>
-              <w:rPr>
-                <w:lang w:val="en-GB"/>
-              </w:rPr>
-              <w:t xml:space="preserve"> </w:t>
-            </w:r>
-            <w:proofErr w:type="spellStart"/>
-            <w:r>
-              <w:rPr>
-                <w:lang w:val="en-GB"/>
-              </w:rPr>
-              <w:t>Schmid</w:t>
-            </w:r>
-            <w:proofErr w:type="spellEnd"/>
           </w:p>
         </w:tc>
         <w:tc>
@@ -1000,21 +924,7 @@
         <w:rPr>
           <w:lang w:val="en-GB"/>
         </w:rPr>
-        <w:t xml:space="preserve">The ILIAS-Plugin </w:t>
-      </w:r>
-      <w:proofErr w:type="spellStart"/>
-      <w:r>
-        <w:rPr>
-          <w:lang w:val="en-GB"/>
-        </w:rPr>
-        <w:t>MultiAssign</w:t>
-      </w:r>
-      <w:proofErr w:type="spellEnd"/>
-      <w:r>
-        <w:rPr>
-          <w:lang w:val="en-GB"/>
-        </w:rPr>
-        <w:t xml:space="preserve"> allows an ILIAS-User to assign another ILIAS-User to multiple Courses. This functionality can be reserved to one or more global roles. A User only can assign others to courses where he has he the </w:t>
+        <w:t xml:space="preserve">The ILIAS-Plugin MultiAssign allows an ILIAS-User to assign another ILIAS-User to multiple Courses. This functionality can be reserved to one or more global roles. A User only can assign others to courses where he has he the </w:t>
       </w:r>
       <w:r>
         <w:rPr>
@@ -1106,19 +1016,11 @@
           <w:lang w:val="en-GB"/>
         </w:rPr>
       </w:pPr>
-      <w:proofErr w:type="gramStart"/>
       <w:r>
         <w:rPr>
           <w:lang w:val="en-GB"/>
         </w:rPr>
-        <w:t>git</w:t>
-      </w:r>
-      <w:proofErr w:type="gramEnd"/>
-      <w:r>
-        <w:rPr>
-          <w:lang w:val="en-GB"/>
-        </w:rPr>
-        <w:t xml:space="preserve"> clone https://github.com/studer-raimann/RouterService.git Router  </w:t>
+        <w:t xml:space="preserve">git clone https://github.com/studer-raimann/RouterService.git Router  </w:t>
       </w:r>
     </w:p>
     <w:p>
@@ -1131,21 +1033,7 @@
         <w:rPr>
           <w:lang w:val="en-GB"/>
         </w:rPr>
-        <w:t xml:space="preserve">Switch to the setup-Menu of your Installation and perform a Structure-reload in the Tab Tools. </w:t>
-      </w:r>
-      <w:proofErr w:type="gramStart"/>
-      <w:r>
-        <w:rPr>
-          <w:lang w:val="en-GB"/>
-        </w:rPr>
-        <w:t>this</w:t>
-      </w:r>
-      <w:proofErr w:type="gramEnd"/>
-      <w:r>
-        <w:rPr>
-          <w:lang w:val="en-GB"/>
-        </w:rPr>
-        <w:t xml:space="preserve"> can take a few moments. After the reload has been performed, you can install the plugin.</w:t>
+        <w:t>Switch to the setup-Menu of your Installation and perform a Structure-reload in the Tab Tools. this can take a few moments. After the reload has been performed, you can install the plugin.</w:t>
       </w:r>
     </w:p>
     <w:p>
@@ -1182,21 +1070,11 @@
           <w:lang w:val="en-GB"/>
         </w:rPr>
       </w:pPr>
-      <w:proofErr w:type="spellStart"/>
-      <w:proofErr w:type="gramStart"/>
       <w:r>
         <w:rPr>
           <w:lang w:val="en-GB"/>
         </w:rPr>
-        <w:t>mkdir</w:t>
-      </w:r>
-      <w:proofErr w:type="spellEnd"/>
-      <w:proofErr w:type="gramEnd"/>
-      <w:r>
-        <w:rPr>
-          <w:lang w:val="en-GB"/>
-        </w:rPr>
-        <w:t xml:space="preserve"> -p Customizing/global/plugins/Services/UIComponent/UserInterfaceHook/  </w:t>
+        <w:t xml:space="preserve">mkdir -p Customizing/global/plugins/Services/UIComponent/UserInterfaceHook/  </w:t>
       </w:r>
     </w:p>
     <w:p>
@@ -1220,19 +1098,11 @@
           <w:lang w:val="en-GB"/>
         </w:rPr>
       </w:pPr>
-      <w:proofErr w:type="gramStart"/>
       <w:r>
         <w:rPr>
           <w:lang w:val="en-GB"/>
         </w:rPr>
-        <w:t>git</w:t>
-      </w:r>
-      <w:proofErr w:type="gramEnd"/>
-      <w:r>
-        <w:rPr>
-          <w:lang w:val="en-GB"/>
-        </w:rPr>
-        <w:t xml:space="preserve"> clone https://github.com/studer-raimann/MultiAssign.git  </w:t>
+        <w:t xml:space="preserve">git clone https://github.com/studer-raimann/MultiAssign.git  </w:t>
       </w:r>
     </w:p>
     <w:p>
@@ -1321,21 +1191,7 @@
         <w:rPr>
           <w:lang w:val="en-GB"/>
         </w:rPr>
-        <w:t xml:space="preserve">As ILIAS administrator go to "Administration-&gt;Plugins" and click ‘Configure’ in the </w:t>
-      </w:r>
-      <w:proofErr w:type="spellStart"/>
-      <w:r>
-        <w:rPr>
-          <w:lang w:val="en-GB"/>
-        </w:rPr>
-        <w:t>MultiAssign</w:t>
-      </w:r>
-      <w:proofErr w:type="spellEnd"/>
-      <w:r>
-        <w:rPr>
-          <w:lang w:val="en-GB"/>
-        </w:rPr>
-        <w:t>-Action-menu.</w:t>
+        <w:t>As ILIAS administrator go to "Administration-&gt;Plugins" and click ‘Configure’ in the MultiAssign-Action-menu.</w:t>
       </w:r>
     </w:p>
     <w:p>
@@ -1347,7 +1203,7 @@
       <w:r>
         <w:rPr>
           <w:noProof/>
-          <w:lang w:val="en-GB" w:eastAsia="de-DE"/>
+          <w:lang w:val="de-DE" w:eastAsia="de-DE"/>
         </w:rPr>
         <w:drawing>
           <wp:inline distT="0" distB="0" distL="0" distR="0" wp14:anchorId="52E5193B" wp14:editId="7C6826F2">
@@ -1488,19 +1344,11 @@
         </w:rPr>
         <w:t xml:space="preserve">the </w:t>
       </w:r>
-      <w:proofErr w:type="spellStart"/>
       <w:r>
         <w:rPr>
           <w:lang w:val="en-GB"/>
         </w:rPr>
-        <w:t>MultiAssign</w:t>
-      </w:r>
-      <w:proofErr w:type="spellEnd"/>
-      <w:r>
-        <w:rPr>
-          <w:lang w:val="en-GB"/>
-        </w:rPr>
-        <w:t>-Overview</w:t>
+        <w:t>MultiAssign-Overview</w:t>
       </w:r>
       <w:r>
         <w:rPr>
@@ -1518,7 +1366,7 @@
       <w:r>
         <w:rPr>
           <w:noProof/>
-          <w:lang w:val="en-GB" w:eastAsia="de-DE"/>
+          <w:lang w:val="de-DE" w:eastAsia="de-DE"/>
         </w:rPr>
         <w:drawing>
           <wp:inline distT="0" distB="0" distL="0" distR="0" wp14:anchorId="3DA74497" wp14:editId="54FF269A">
@@ -1581,131 +1429,139 @@
         <w:rPr>
           <w:lang w:val="en-GB"/>
         </w:rPr>
+        <w:lastRenderedPageBreak/>
         <w:t>Search for user</w:t>
       </w:r>
     </w:p>
     <w:p>
       <w:r>
-        <w:t xml:space="preserve">In </w:t>
+        <w:t xml:space="preserve">In the first screen you can search the user databse and select the </w:t>
       </w:r>
-      <w:proofErr w:type="spellStart"/>
       <w:r>
-        <w:t>the</w:t>
+        <w:t>desired User-Account.</w:t>
       </w:r>
-      <w:proofErr w:type="spellEnd"/>
       <w:r>
-        <w:t xml:space="preserve"> </w:t>
+        <w:rPr>
+          <w:noProof/>
+          <w:lang w:val="de-DE" w:eastAsia="de-DE"/>
+        </w:rPr>
+        <w:drawing>
+          <wp:inline distT="0" distB="0" distL="0" distR="0" wp14:anchorId="29BF485C" wp14:editId="6512D162">
+            <wp:extent cx="5748655" cy="3776345"/>
+            <wp:effectExtent l="0" t="0" r="0" b="8255"/>
+            <wp:docPr id="6" name="Bild 6" descr="Macintosh HD:Applications:MAMP:htdocs:ilias_44:Customizing:global:plugins:Services:UIComponent:UserInterfaceHook:MultiAssign:doc:Screenshots:002.png"/>
+            <wp:cNvGraphicFramePr>
+              <a:graphicFrameLocks xmlns:a="http://schemas.openxmlformats.org/drawingml/2006/main" noChangeAspect="1"/>
+            </wp:cNvGraphicFramePr>
+            <a:graphic xmlns:a="http://schemas.openxmlformats.org/drawingml/2006/main">
+              <a:graphicData uri="http://schemas.openxmlformats.org/drawingml/2006/picture">
+                <pic:pic xmlns:pic="http://schemas.openxmlformats.org/drawingml/2006/picture">
+                  <pic:nvPicPr>
+                    <pic:cNvPr id="0" name="Picture 2" descr="Macintosh HD:Applications:MAMP:htdocs:ilias_44:Customizing:global:plugins:Services:UIComponent:UserInterfaceHook:MultiAssign:doc:Screenshots:002.png"/>
+                    <pic:cNvPicPr>
+                      <a:picLocks noChangeAspect="1" noChangeArrowheads="1"/>
+                    </pic:cNvPicPr>
+                  </pic:nvPicPr>
+                  <pic:blipFill>
+                    <a:blip r:embed="rId11">
+                      <a:extLst>
+                        <a:ext uri="{28A0092B-C50C-407E-A947-70E740481C1C}">
+                          <a14:useLocalDpi xmlns:a14="http://schemas.microsoft.com/office/drawing/2010/main" val="0"/>
+                        </a:ext>
+                      </a:extLst>
+                    </a:blip>
+                    <a:srcRect/>
+                    <a:stretch>
+                      <a:fillRect/>
+                    </a:stretch>
+                  </pic:blipFill>
+                  <pic:spPr bwMode="auto">
+                    <a:xfrm>
+                      <a:off x="0" y="0"/>
+                      <a:ext cx="5748655" cy="3776345"/>
+                    </a:xfrm>
+                    <a:prstGeom prst="rect">
+                      <a:avLst/>
+                    </a:prstGeom>
+                    <a:noFill/>
+                    <a:ln>
+                      <a:noFill/>
+                    </a:ln>
+                  </pic:spPr>
+                </pic:pic>
+              </a:graphicData>
+            </a:graphic>
+          </wp:inline>
+        </w:drawing>
       </w:r>
-      <w:proofErr w:type="spellStart"/>
-      <w:r>
-        <w:t>first</w:t>
-      </w:r>
-      <w:proofErr w:type="spellEnd"/>
-      <w:r>
-        <w:t xml:space="preserve"> </w:t>
-      </w:r>
-      <w:proofErr w:type="spellStart"/>
-      <w:r>
-        <w:t>screen</w:t>
-      </w:r>
-      <w:proofErr w:type="spellEnd"/>
-      <w:r>
-        <w:t xml:space="preserve"> </w:t>
-      </w:r>
-      <w:proofErr w:type="spellStart"/>
-      <w:r>
-        <w:t>you</w:t>
-      </w:r>
-      <w:proofErr w:type="spellEnd"/>
-      <w:r>
-        <w:t xml:space="preserve"> </w:t>
-      </w:r>
-      <w:proofErr w:type="spellStart"/>
-      <w:r>
-        <w:t>can</w:t>
-      </w:r>
-      <w:proofErr w:type="spellEnd"/>
-      <w:r>
-        <w:t xml:space="preserve"> </w:t>
-      </w:r>
-      <w:proofErr w:type="spellStart"/>
-      <w:r>
-        <w:t>search</w:t>
-      </w:r>
-      <w:proofErr w:type="spellEnd"/>
-      <w:r>
-        <w:t xml:space="preserve"> </w:t>
-      </w:r>
-      <w:proofErr w:type="spellStart"/>
-      <w:r>
-        <w:t>the</w:t>
-      </w:r>
-      <w:proofErr w:type="spellEnd"/>
-      <w:r>
-        <w:t xml:space="preserve"> </w:t>
-      </w:r>
-      <w:proofErr w:type="spellStart"/>
-      <w:r>
-        <w:t>user</w:t>
-      </w:r>
-      <w:proofErr w:type="spellEnd"/>
-      <w:r>
-        <w:t xml:space="preserve"> </w:t>
-      </w:r>
-      <w:proofErr w:type="spellStart"/>
-      <w:r>
-        <w:t>databse</w:t>
-      </w:r>
-      <w:proofErr w:type="spellEnd"/>
-      <w:r>
-        <w:t xml:space="preserve"> </w:t>
-      </w:r>
-      <w:proofErr w:type="spellStart"/>
-      <w:r>
-        <w:t>and</w:t>
-      </w:r>
-      <w:proofErr w:type="spellEnd"/>
-      <w:r>
-        <w:t xml:space="preserve"> </w:t>
-      </w:r>
-      <w:proofErr w:type="spellStart"/>
-      <w:r>
-        <w:t>select</w:t>
-      </w:r>
-      <w:proofErr w:type="spellEnd"/>
-      <w:r>
-        <w:t xml:space="preserve"> </w:t>
-      </w:r>
-      <w:proofErr w:type="spellStart"/>
-      <w:r>
-        <w:t>the</w:t>
-      </w:r>
-      <w:proofErr w:type="spellEnd"/>
-      <w:r>
-        <w:t xml:space="preserve"> </w:t>
-      </w:r>
-      <w:proofErr w:type="spellStart"/>
-      <w:r>
-        <w:t>desired</w:t>
-      </w:r>
-      <w:proofErr w:type="spellEnd"/>
-      <w:r>
-        <w:t xml:space="preserve"> User-Account.</w:t>
-      </w:r>
-    </w:p>
-    <w:p>
-      <w:pPr>
-        <w:rPr>
-          <w:lang w:val="en-GB"/>
-        </w:rPr>
-      </w:pPr>
       <w:bookmarkStart w:id="3" w:name="_GoBack"/>
       <w:bookmarkEnd w:id="3"/>
     </w:p>
+    <w:p>
+      <w:pPr>
+        <w:rPr>
+          <w:lang w:val="en-GB"/>
+        </w:rPr>
+      </w:pPr>
+      <w:r>
+        <w:rPr>
+          <w:noProof/>
+          <w:lang w:val="de-DE" w:eastAsia="de-DE"/>
+        </w:rPr>
+        <w:drawing>
+          <wp:inline distT="0" distB="0" distL="0" distR="0" wp14:anchorId="7F4C59AA" wp14:editId="7A623CD9">
+            <wp:extent cx="5748655" cy="3065145"/>
+            <wp:effectExtent l="0" t="0" r="0" b="8255"/>
+            <wp:docPr id="5" name="Bild 5" descr="Macintosh HD:Applications:MAMP:htdocs:ilias_44:Customizing:global:plugins:Services:UIComponent:UserInterfaceHook:MultiAssign:doc:Screenshots:003.png"/>
+            <wp:cNvGraphicFramePr>
+              <a:graphicFrameLocks xmlns:a="http://schemas.openxmlformats.org/drawingml/2006/main" noChangeAspect="1"/>
+            </wp:cNvGraphicFramePr>
+            <a:graphic xmlns:a="http://schemas.openxmlformats.org/drawingml/2006/main">
+              <a:graphicData uri="http://schemas.openxmlformats.org/drawingml/2006/picture">
+                <pic:pic xmlns:pic="http://schemas.openxmlformats.org/drawingml/2006/picture">
+                  <pic:nvPicPr>
+                    <pic:cNvPr id="0" name="Picture 1" descr="Macintosh HD:Applications:MAMP:htdocs:ilias_44:Customizing:global:plugins:Services:UIComponent:UserInterfaceHook:MultiAssign:doc:Screenshots:003.png"/>
+                    <pic:cNvPicPr>
+                      <a:picLocks noChangeAspect="1" noChangeArrowheads="1"/>
+                    </pic:cNvPicPr>
+                  </pic:nvPicPr>
+                  <pic:blipFill>
+                    <a:blip r:embed="rId12">
+                      <a:extLst>
+                        <a:ext uri="{28A0092B-C50C-407E-A947-70E740481C1C}">
+                          <a14:useLocalDpi xmlns:a14="http://schemas.microsoft.com/office/drawing/2010/main" val="0"/>
+                        </a:ext>
+                      </a:extLst>
+                    </a:blip>
+                    <a:srcRect/>
+                    <a:stretch>
+                      <a:fillRect/>
+                    </a:stretch>
+                  </pic:blipFill>
+                  <pic:spPr bwMode="auto">
+                    <a:xfrm>
+                      <a:off x="0" y="0"/>
+                      <a:ext cx="5748655" cy="3065145"/>
+                    </a:xfrm>
+                    <a:prstGeom prst="rect">
+                      <a:avLst/>
+                    </a:prstGeom>
+                    <a:noFill/>
+                    <a:ln>
+                      <a:noFill/>
+                    </a:ln>
+                  </pic:spPr>
+                </pic:pic>
+              </a:graphicData>
+            </a:graphic>
+          </wp:inline>
+        </w:drawing>
+      </w:r>
+    </w:p>
     <w:sectPr>
-      <w:headerReference w:type="default" r:id="rId11"/>
-      <w:footerReference w:type="default" r:id="rId12"/>
-      <w:headerReference w:type="first" r:id="rId13"/>
+      <w:headerReference w:type="default" r:id="rId13"/>
+      <w:footerReference w:type="default" r:id="rId14"/>
+      <w:headerReference w:type="first" r:id="rId15"/>
       <w:pgSz w:w="11906" w:h="16838"/>
       <w:pgMar w:top="1417" w:right="1417" w:bottom="1134" w:left="1417" w:header="709" w:footer="708" w:gutter="0"/>
       <w:cols w:space="708"/>
@@ -1815,7 +1671,7 @@
         <w:sz w:val="15"/>
         <w:szCs w:val="15"/>
       </w:rPr>
-      <w:t>6</w:t>
+      <w:t>7</w:t>
     </w:r>
     <w:r>
       <w:rPr>
@@ -1864,7 +1720,7 @@
         <w:sz w:val="15"/>
         <w:szCs w:val="15"/>
       </w:rPr>
-      <w:t>6</w:t>
+      <w:t>7</w:t>
     </w:r>
     <w:r>
       <w:rPr>
@@ -2017,8 +1873,8 @@
         <w:lang w:val="en-US"/>
       </w:rPr>
       <w:tab/>
+      <w:t>Waldeggstr</w:t>
     </w:r>
-    <w:proofErr w:type="spellStart"/>
     <w:r>
       <w:rPr>
         <w:color w:val="434E59"/>
@@ -2026,18 +1882,8 @@
         <w:szCs w:val="15"/>
         <w:lang w:val="en-US"/>
       </w:rPr>
-      <w:t>Waldeggstr</w:t>
-    </w:r>
-    <w:r>
-      <w:rPr>
-        <w:color w:val="434E59"/>
-        <w:sz w:val="15"/>
-        <w:szCs w:val="15"/>
-        <w:lang w:val="en-US"/>
-      </w:rPr>
       <w:t>asse</w:t>
     </w:r>
-    <w:proofErr w:type="spellEnd"/>
     <w:r>
       <w:rPr>
         <w:color w:val="434E59"/>
@@ -2340,26 +2186,7 @@
         <w:lang w:val="en-US"/>
       </w:rPr>
       <w:tab/>
-    </w:r>
-    <w:proofErr w:type="spellStart"/>
-    <w:r>
-      <w:rPr>
-        <w:color w:val="434E59"/>
-        <w:sz w:val="15"/>
-        <w:szCs w:val="15"/>
-        <w:lang w:val="en-US"/>
-      </w:rPr>
-      <w:t>Waldeggstr</w:t>
-    </w:r>
-    <w:proofErr w:type="spellEnd"/>
-    <w:r>
-      <w:rPr>
-        <w:color w:val="434E59"/>
-        <w:sz w:val="15"/>
-        <w:szCs w:val="15"/>
-        <w:lang w:val="en-US"/>
-      </w:rPr>
-      <w:t xml:space="preserve">. </w:t>
+      <w:t xml:space="preserve">Waldeggstr. </w:t>
     </w:r>
     <w:r>
       <w:rPr>
@@ -9903,7 +9730,7 @@
 </file>
 
 <file path=customXml/itemProps1.xml><?xml version="1.0" encoding="utf-8"?>
-<ds:datastoreItem xmlns:ds="http://schemas.openxmlformats.org/officeDocument/2006/customXml" ds:itemID="{578844BD-70BC-B84D-AC20-E35F3517CA9E}">
+<ds:datastoreItem xmlns:ds="http://schemas.openxmlformats.org/officeDocument/2006/customXml" ds:itemID="{B91254DE-2351-5741-9C18-7368518083A0}">
   <ds:schemaRefs>
     <ds:schemaRef ds:uri="http://schemas.openxmlformats.org/officeDocument/2006/bibliography"/>
   </ds:schemaRefs>

</xml_diff>

<commit_message>
Finished documentation for first release
</commit_message>
<xml_diff>
--- a/doc/Documentation.docx
+++ b/doc/Documentation.docx
@@ -57,6 +57,7 @@
         </w:rPr>
         <w:t xml:space="preserve">Plugin </w:t>
       </w:r>
+      <w:proofErr w:type="spellStart"/>
       <w:r>
         <w:rPr>
           <w:i/>
@@ -64,6 +65,7 @@
         </w:rPr>
         <w:t>MultiAssign</w:t>
       </w:r>
+      <w:proofErr w:type="spellEnd"/>
     </w:p>
     <w:p>
       <w:pPr>
@@ -356,12 +358,70 @@
                 <w:lang w:val="en-GB"/>
               </w:rPr>
             </w:pPr>
+            <w:proofErr w:type="spellStart"/>
             <w:r>
               <w:rPr>
                 <w:lang w:val="en-GB"/>
               </w:rPr>
-              <w:t>Fabian Schmid, studer + raimann ag</w:t>
+              <w:t>Fabian</w:t>
             </w:r>
+            <w:proofErr w:type="spellEnd"/>
+            <w:r>
+              <w:rPr>
+                <w:lang w:val="en-GB"/>
+              </w:rPr>
+              <w:t xml:space="preserve"> </w:t>
+            </w:r>
+            <w:proofErr w:type="spellStart"/>
+            <w:r>
+              <w:rPr>
+                <w:lang w:val="en-GB"/>
+              </w:rPr>
+              <w:t>Schmid</w:t>
+            </w:r>
+            <w:proofErr w:type="spellEnd"/>
+            <w:r>
+              <w:rPr>
+                <w:lang w:val="en-GB"/>
+              </w:rPr>
+              <w:t xml:space="preserve">, </w:t>
+            </w:r>
+            <w:proofErr w:type="spellStart"/>
+            <w:r>
+              <w:rPr>
+                <w:lang w:val="en-GB"/>
+              </w:rPr>
+              <w:t>studer</w:t>
+            </w:r>
+            <w:proofErr w:type="spellEnd"/>
+            <w:r>
+              <w:rPr>
+                <w:lang w:val="en-GB"/>
+              </w:rPr>
+              <w:t xml:space="preserve"> + </w:t>
+            </w:r>
+            <w:proofErr w:type="spellStart"/>
+            <w:r>
+              <w:rPr>
+                <w:lang w:val="en-GB"/>
+              </w:rPr>
+              <w:t>raimann</w:t>
+            </w:r>
+            <w:proofErr w:type="spellEnd"/>
+            <w:r>
+              <w:rPr>
+                <w:lang w:val="en-GB"/>
+              </w:rPr>
+              <w:t xml:space="preserve"> </w:t>
+            </w:r>
+            <w:proofErr w:type="spellStart"/>
+            <w:r>
+              <w:rPr>
+                <w:lang w:val="en-GB"/>
+              </w:rPr>
+              <w:t>ag</w:t>
+            </w:r>
+            <w:proofErr w:type="spellEnd"/>
           </w:p>
         </w:tc>
       </w:tr>
@@ -512,12 +572,28 @@
                 <w:lang w:val="en-GB"/>
               </w:rPr>
             </w:pPr>
+            <w:proofErr w:type="spellStart"/>
             <w:r>
               <w:rPr>
                 <w:lang w:val="en-GB"/>
               </w:rPr>
-              <w:t>Fabian Schmid</w:t>
+              <w:t>Fabian</w:t>
             </w:r>
+            <w:proofErr w:type="spellEnd"/>
+            <w:r>
+              <w:rPr>
+                <w:lang w:val="en-GB"/>
+              </w:rPr>
+              <w:t xml:space="preserve"> </w:t>
+            </w:r>
+            <w:proofErr w:type="spellStart"/>
+            <w:r>
+              <w:rPr>
+                <w:lang w:val="en-GB"/>
+              </w:rPr>
+              <w:t>Schmid</w:t>
+            </w:r>
+            <w:proofErr w:type="spellEnd"/>
           </w:p>
         </w:tc>
         <w:tc>
@@ -569,6 +645,8 @@
         </w:rPr>
         <w:br w:type="page"/>
       </w:r>
+      <w:bookmarkStart w:id="0" w:name="_GoBack"/>
+      <w:bookmarkEnd w:id="0"/>
     </w:p>
     <w:p>
       <w:pPr>
@@ -596,7 +674,7 @@
           <w:noProof/>
           <w:sz w:val="24"/>
           <w:szCs w:val="24"/>
-          <w:lang w:val="en-GB" w:eastAsia="ja-JP"/>
+          <w:lang w:eastAsia="ja-JP"/>
         </w:rPr>
       </w:pPr>
       <w:r>
@@ -630,7 +708,7 @@
           <w:noProof/>
           <w:sz w:val="24"/>
           <w:szCs w:val="24"/>
-          <w:lang w:val="en-GB" w:eastAsia="ja-JP"/>
+          <w:lang w:eastAsia="ja-JP"/>
         </w:rPr>
         <w:tab/>
       </w:r>
@@ -644,48 +722,41 @@
       <w:r>
         <w:rPr>
           <w:noProof/>
-          <w:lang w:val="en-GB"/>
         </w:rPr>
         <w:tab/>
       </w:r>
       <w:r>
         <w:rPr>
           <w:noProof/>
-          <w:lang w:val="en-GB"/>
         </w:rPr>
         <w:fldChar w:fldCharType="begin"/>
       </w:r>
       <w:r>
         <w:rPr>
           <w:noProof/>
-          <w:lang w:val="en-GB"/>
-        </w:rPr>
-        <w:instrText xml:space="preserve"> PAGEREF _Toc278042047 \h </w:instrText>
-      </w:r>
-      <w:r>
-        <w:rPr>
-          <w:noProof/>
-          <w:lang w:val="en-GB"/>
-        </w:rPr>
-      </w:r>
-      <w:r>
-        <w:rPr>
-          <w:noProof/>
-          <w:lang w:val="en-GB"/>
+        </w:rPr>
+        <w:instrText xml:space="preserve"> PAGEREF _Toc279656561 \h </w:instrText>
+      </w:r>
+      <w:r>
+        <w:rPr>
+          <w:noProof/>
+        </w:rPr>
+      </w:r>
+      <w:r>
+        <w:rPr>
+          <w:noProof/>
         </w:rPr>
         <w:fldChar w:fldCharType="separate"/>
       </w:r>
       <w:r>
         <w:rPr>
           <w:noProof/>
-          <w:lang w:val="en-GB"/>
-        </w:rPr>
-        <w:t>3</w:t>
-      </w:r>
-      <w:r>
-        <w:rPr>
-          <w:noProof/>
-          <w:lang w:val="en-GB"/>
+        </w:rPr>
+        <w:t>4</w:t>
+      </w:r>
+      <w:r>
+        <w:rPr>
+          <w:noProof/>
         </w:rPr>
         <w:fldChar w:fldCharType="end"/>
       </w:r>
@@ -701,7 +772,7 @@
           <w:noProof/>
           <w:sz w:val="24"/>
           <w:szCs w:val="24"/>
-          <w:lang w:val="en-GB" w:eastAsia="ja-JP"/>
+          <w:lang w:eastAsia="ja-JP"/>
         </w:rPr>
       </w:pPr>
       <w:r>
@@ -717,7 +788,7 @@
           <w:noProof/>
           <w:sz w:val="24"/>
           <w:szCs w:val="24"/>
-          <w:lang w:val="en-GB" w:eastAsia="ja-JP"/>
+          <w:lang w:eastAsia="ja-JP"/>
         </w:rPr>
         <w:tab/>
       </w:r>
@@ -731,48 +802,203 @@
       <w:r>
         <w:rPr>
           <w:noProof/>
-          <w:lang w:val="en-GB"/>
         </w:rPr>
         <w:tab/>
       </w:r>
       <w:r>
         <w:rPr>
           <w:noProof/>
-          <w:lang w:val="en-GB"/>
         </w:rPr>
         <w:fldChar w:fldCharType="begin"/>
       </w:r>
       <w:r>
         <w:rPr>
           <w:noProof/>
-          <w:lang w:val="en-GB"/>
-        </w:rPr>
-        <w:instrText xml:space="preserve"> PAGEREF _Toc278042048 \h </w:instrText>
-      </w:r>
-      <w:r>
-        <w:rPr>
-          <w:noProof/>
-          <w:lang w:val="en-GB"/>
-        </w:rPr>
-      </w:r>
-      <w:r>
-        <w:rPr>
-          <w:noProof/>
-          <w:lang w:val="en-GB"/>
+        </w:rPr>
+        <w:instrText xml:space="preserve"> PAGEREF _Toc279656562 \h </w:instrText>
+      </w:r>
+      <w:r>
+        <w:rPr>
+          <w:noProof/>
+        </w:rPr>
+      </w:r>
+      <w:r>
+        <w:rPr>
+          <w:noProof/>
         </w:rPr>
         <w:fldChar w:fldCharType="separate"/>
       </w:r>
       <w:r>
         <w:rPr>
           <w:noProof/>
-          <w:lang w:val="en-GB"/>
-        </w:rPr>
-        <w:t>3</w:t>
-      </w:r>
-      <w:r>
-        <w:rPr>
-          <w:noProof/>
-          <w:lang w:val="en-GB"/>
+        </w:rPr>
+        <w:t>4</w:t>
+      </w:r>
+      <w:r>
+        <w:rPr>
+          <w:noProof/>
+        </w:rPr>
+        <w:fldChar w:fldCharType="end"/>
+      </w:r>
+    </w:p>
+    <w:p>
+      <w:pPr>
+        <w:pStyle w:val="Verzeichnis2"/>
+        <w:tabs>
+          <w:tab w:val="left" w:pos="738"/>
+          <w:tab w:val="right" w:leader="dot" w:pos="9062"/>
+        </w:tabs>
+        <w:rPr>
+          <w:rFonts w:asciiTheme="minorHAnsi" w:eastAsiaTheme="minorEastAsia" w:hAnsiTheme="minorHAnsi"/>
+          <w:noProof/>
+          <w:sz w:val="24"/>
+          <w:szCs w:val="24"/>
+          <w:lang w:eastAsia="ja-JP"/>
+        </w:rPr>
+      </w:pPr>
+      <w:r>
+        <w:rPr>
+          <w:noProof/>
+          <w:lang w:val="en-GB"/>
+        </w:rPr>
+        <w:t>2.1</w:t>
+      </w:r>
+      <w:r>
+        <w:rPr>
+          <w:rFonts w:asciiTheme="minorHAnsi" w:eastAsiaTheme="minorEastAsia" w:hAnsiTheme="minorHAnsi"/>
+          <w:noProof/>
+          <w:sz w:val="24"/>
+          <w:szCs w:val="24"/>
+          <w:lang w:eastAsia="ja-JP"/>
+        </w:rPr>
+        <w:tab/>
+      </w:r>
+      <w:r>
+        <w:rPr>
+          <w:noProof/>
+          <w:lang w:val="en-GB"/>
+        </w:rPr>
+        <w:t>Install Router</w:t>
+      </w:r>
+      <w:r>
+        <w:rPr>
+          <w:noProof/>
+        </w:rPr>
+        <w:tab/>
+      </w:r>
+      <w:r>
+        <w:rPr>
+          <w:noProof/>
+        </w:rPr>
+        <w:fldChar w:fldCharType="begin"/>
+      </w:r>
+      <w:r>
+        <w:rPr>
+          <w:noProof/>
+        </w:rPr>
+        <w:instrText xml:space="preserve"> PAGEREF _Toc279656563 \h </w:instrText>
+      </w:r>
+      <w:r>
+        <w:rPr>
+          <w:noProof/>
+        </w:rPr>
+      </w:r>
+      <w:r>
+        <w:rPr>
+          <w:noProof/>
+        </w:rPr>
+        <w:fldChar w:fldCharType="separate"/>
+      </w:r>
+      <w:r>
+        <w:rPr>
+          <w:noProof/>
+        </w:rPr>
+        <w:t>4</w:t>
+      </w:r>
+      <w:r>
+        <w:rPr>
+          <w:noProof/>
+        </w:rPr>
+        <w:fldChar w:fldCharType="end"/>
+      </w:r>
+    </w:p>
+    <w:p>
+      <w:pPr>
+        <w:pStyle w:val="Verzeichnis2"/>
+        <w:tabs>
+          <w:tab w:val="left" w:pos="738"/>
+          <w:tab w:val="right" w:leader="dot" w:pos="9062"/>
+        </w:tabs>
+        <w:rPr>
+          <w:rFonts w:asciiTheme="minorHAnsi" w:eastAsiaTheme="minorEastAsia" w:hAnsiTheme="minorHAnsi"/>
+          <w:noProof/>
+          <w:sz w:val="24"/>
+          <w:szCs w:val="24"/>
+          <w:lang w:eastAsia="ja-JP"/>
+        </w:rPr>
+      </w:pPr>
+      <w:r>
+        <w:rPr>
+          <w:noProof/>
+          <w:lang w:val="en-GB"/>
+        </w:rPr>
+        <w:t>2.2</w:t>
+      </w:r>
+      <w:r>
+        <w:rPr>
+          <w:rFonts w:asciiTheme="minorHAnsi" w:eastAsiaTheme="minorEastAsia" w:hAnsiTheme="minorHAnsi"/>
+          <w:noProof/>
+          <w:sz w:val="24"/>
+          <w:szCs w:val="24"/>
+          <w:lang w:eastAsia="ja-JP"/>
+        </w:rPr>
+        <w:tab/>
+      </w:r>
+      <w:r>
+        <w:rPr>
+          <w:noProof/>
+          <w:lang w:val="en-GB"/>
+        </w:rPr>
+        <w:t>Install Plugin</w:t>
+      </w:r>
+      <w:r>
+        <w:rPr>
+          <w:noProof/>
+        </w:rPr>
+        <w:tab/>
+      </w:r>
+      <w:r>
+        <w:rPr>
+          <w:noProof/>
+        </w:rPr>
+        <w:fldChar w:fldCharType="begin"/>
+      </w:r>
+      <w:r>
+        <w:rPr>
+          <w:noProof/>
+        </w:rPr>
+        <w:instrText xml:space="preserve"> PAGEREF _Toc279656564 \h </w:instrText>
+      </w:r>
+      <w:r>
+        <w:rPr>
+          <w:noProof/>
+        </w:rPr>
+      </w:r>
+      <w:r>
+        <w:rPr>
+          <w:noProof/>
+        </w:rPr>
+        <w:fldChar w:fldCharType="separate"/>
+      </w:r>
+      <w:r>
+        <w:rPr>
+          <w:noProof/>
+        </w:rPr>
+        <w:t>4</w:t>
+      </w:r>
+      <w:r>
+        <w:rPr>
+          <w:noProof/>
         </w:rPr>
         <w:fldChar w:fldCharType="end"/>
       </w:r>
@@ -788,7 +1014,7 @@
           <w:noProof/>
           <w:sz w:val="24"/>
           <w:szCs w:val="24"/>
-          <w:lang w:val="en-GB" w:eastAsia="ja-JP"/>
+          <w:lang w:eastAsia="ja-JP"/>
         </w:rPr>
       </w:pPr>
       <w:r>
@@ -804,7 +1030,7 @@
           <w:noProof/>
           <w:sz w:val="24"/>
           <w:szCs w:val="24"/>
-          <w:lang w:val="en-GB" w:eastAsia="ja-JP"/>
+          <w:lang w:eastAsia="ja-JP"/>
         </w:rPr>
         <w:tab/>
       </w:r>
@@ -818,48 +1044,444 @@
       <w:r>
         <w:rPr>
           <w:noProof/>
-          <w:lang w:val="en-GB"/>
         </w:rPr>
         <w:tab/>
       </w:r>
       <w:r>
         <w:rPr>
           <w:noProof/>
-          <w:lang w:val="en-GB"/>
         </w:rPr>
         <w:fldChar w:fldCharType="begin"/>
       </w:r>
       <w:r>
         <w:rPr>
           <w:noProof/>
-          <w:lang w:val="en-GB"/>
-        </w:rPr>
-        <w:instrText xml:space="preserve"> PAGEREF _Toc278042049 \h </w:instrText>
-      </w:r>
-      <w:r>
-        <w:rPr>
-          <w:noProof/>
-          <w:lang w:val="en-GB"/>
-        </w:rPr>
-      </w:r>
-      <w:r>
-        <w:rPr>
-          <w:noProof/>
-          <w:lang w:val="en-GB"/>
+        </w:rPr>
+        <w:instrText xml:space="preserve"> PAGEREF _Toc279656565 \h </w:instrText>
+      </w:r>
+      <w:r>
+        <w:rPr>
+          <w:noProof/>
+        </w:rPr>
+      </w:r>
+      <w:r>
+        <w:rPr>
+          <w:noProof/>
         </w:rPr>
         <w:fldChar w:fldCharType="separate"/>
       </w:r>
       <w:r>
         <w:rPr>
           <w:noProof/>
-          <w:lang w:val="en-GB"/>
-        </w:rPr>
-        <w:t>3</w:t>
-      </w:r>
-      <w:r>
-        <w:rPr>
-          <w:noProof/>
-          <w:lang w:val="en-GB"/>
+        </w:rPr>
+        <w:t>5</w:t>
+      </w:r>
+      <w:r>
+        <w:rPr>
+          <w:noProof/>
+        </w:rPr>
+        <w:fldChar w:fldCharType="end"/>
+      </w:r>
+    </w:p>
+    <w:p>
+      <w:pPr>
+        <w:pStyle w:val="Verzeichnis2"/>
+        <w:tabs>
+          <w:tab w:val="left" w:pos="738"/>
+          <w:tab w:val="right" w:leader="dot" w:pos="9062"/>
+        </w:tabs>
+        <w:rPr>
+          <w:rFonts w:asciiTheme="minorHAnsi" w:eastAsiaTheme="minorEastAsia" w:hAnsiTheme="minorHAnsi"/>
+          <w:noProof/>
+          <w:sz w:val="24"/>
+          <w:szCs w:val="24"/>
+          <w:lang w:eastAsia="ja-JP"/>
+        </w:rPr>
+      </w:pPr>
+      <w:r>
+        <w:rPr>
+          <w:noProof/>
+          <w:lang w:val="en-GB"/>
+        </w:rPr>
+        <w:t>3.1</w:t>
+      </w:r>
+      <w:r>
+        <w:rPr>
+          <w:rFonts w:asciiTheme="minorHAnsi" w:eastAsiaTheme="minorEastAsia" w:hAnsiTheme="minorHAnsi"/>
+          <w:noProof/>
+          <w:sz w:val="24"/>
+          <w:szCs w:val="24"/>
+          <w:lang w:eastAsia="ja-JP"/>
+        </w:rPr>
+        <w:tab/>
+      </w:r>
+      <w:r>
+        <w:rPr>
+          <w:noProof/>
+          <w:lang w:val="en-GB"/>
+        </w:rPr>
+        <w:t>Configure Plugin</w:t>
+      </w:r>
+      <w:r>
+        <w:rPr>
+          <w:noProof/>
+        </w:rPr>
+        <w:tab/>
+      </w:r>
+      <w:r>
+        <w:rPr>
+          <w:noProof/>
+        </w:rPr>
+        <w:fldChar w:fldCharType="begin"/>
+      </w:r>
+      <w:r>
+        <w:rPr>
+          <w:noProof/>
+        </w:rPr>
+        <w:instrText xml:space="preserve"> PAGEREF _Toc279656566 \h </w:instrText>
+      </w:r>
+      <w:r>
+        <w:rPr>
+          <w:noProof/>
+        </w:rPr>
+      </w:r>
+      <w:r>
+        <w:rPr>
+          <w:noProof/>
+        </w:rPr>
+        <w:fldChar w:fldCharType="separate"/>
+      </w:r>
+      <w:r>
+        <w:rPr>
+          <w:noProof/>
+        </w:rPr>
+        <w:t>5</w:t>
+      </w:r>
+      <w:r>
+        <w:rPr>
+          <w:noProof/>
+        </w:rPr>
+        <w:fldChar w:fldCharType="end"/>
+      </w:r>
+    </w:p>
+    <w:p>
+      <w:pPr>
+        <w:pStyle w:val="Verzeichnis2"/>
+        <w:tabs>
+          <w:tab w:val="left" w:pos="738"/>
+          <w:tab w:val="right" w:leader="dot" w:pos="9062"/>
+        </w:tabs>
+        <w:rPr>
+          <w:rFonts w:asciiTheme="minorHAnsi" w:eastAsiaTheme="minorEastAsia" w:hAnsiTheme="minorHAnsi"/>
+          <w:noProof/>
+          <w:sz w:val="24"/>
+          <w:szCs w:val="24"/>
+          <w:lang w:eastAsia="ja-JP"/>
+        </w:rPr>
+      </w:pPr>
+      <w:r>
+        <w:rPr>
+          <w:noProof/>
+          <w:lang w:val="en-GB"/>
+        </w:rPr>
+        <w:t>3.2</w:t>
+      </w:r>
+      <w:r>
+        <w:rPr>
+          <w:rFonts w:asciiTheme="minorHAnsi" w:eastAsiaTheme="minorEastAsia" w:hAnsiTheme="minorHAnsi"/>
+          <w:noProof/>
+          <w:sz w:val="24"/>
+          <w:szCs w:val="24"/>
+          <w:lang w:eastAsia="ja-JP"/>
+        </w:rPr>
+        <w:tab/>
+      </w:r>
+      <w:r>
+        <w:rPr>
+          <w:noProof/>
+          <w:lang w:val="en-GB"/>
+        </w:rPr>
+        <w:t>Usage</w:t>
+      </w:r>
+      <w:r>
+        <w:rPr>
+          <w:noProof/>
+        </w:rPr>
+        <w:tab/>
+      </w:r>
+      <w:r>
+        <w:rPr>
+          <w:noProof/>
+        </w:rPr>
+        <w:fldChar w:fldCharType="begin"/>
+      </w:r>
+      <w:r>
+        <w:rPr>
+          <w:noProof/>
+        </w:rPr>
+        <w:instrText xml:space="preserve"> PAGEREF _Toc279656567 \h </w:instrText>
+      </w:r>
+      <w:r>
+        <w:rPr>
+          <w:noProof/>
+        </w:rPr>
+      </w:r>
+      <w:r>
+        <w:rPr>
+          <w:noProof/>
+        </w:rPr>
+        <w:fldChar w:fldCharType="separate"/>
+      </w:r>
+      <w:r>
+        <w:rPr>
+          <w:noProof/>
+        </w:rPr>
+        <w:t>6</w:t>
+      </w:r>
+      <w:r>
+        <w:rPr>
+          <w:noProof/>
+        </w:rPr>
+        <w:fldChar w:fldCharType="end"/>
+      </w:r>
+    </w:p>
+    <w:p>
+      <w:pPr>
+        <w:pStyle w:val="Verzeichnis3"/>
+        <w:tabs>
+          <w:tab w:val="left" w:pos="1125"/>
+          <w:tab w:val="right" w:leader="dot" w:pos="9062"/>
+        </w:tabs>
+        <w:rPr>
+          <w:rFonts w:asciiTheme="minorHAnsi" w:eastAsiaTheme="minorEastAsia" w:hAnsiTheme="minorHAnsi"/>
+          <w:noProof/>
+          <w:sz w:val="24"/>
+          <w:szCs w:val="24"/>
+          <w:lang w:eastAsia="ja-JP"/>
+        </w:rPr>
+      </w:pPr>
+      <w:r>
+        <w:rPr>
+          <w:noProof/>
+          <w:lang w:val="en-GB"/>
+        </w:rPr>
+        <w:t>3.2.1</w:t>
+      </w:r>
+      <w:r>
+        <w:rPr>
+          <w:rFonts w:asciiTheme="minorHAnsi" w:eastAsiaTheme="minorEastAsia" w:hAnsiTheme="minorHAnsi"/>
+          <w:noProof/>
+          <w:sz w:val="24"/>
+          <w:szCs w:val="24"/>
+          <w:lang w:eastAsia="ja-JP"/>
+        </w:rPr>
+        <w:tab/>
+      </w:r>
+      <w:r>
+        <w:rPr>
+          <w:noProof/>
+          <w:lang w:val="en-GB"/>
+        </w:rPr>
+        <w:t>Personal Desktop</w:t>
+      </w:r>
+      <w:r>
+        <w:rPr>
+          <w:noProof/>
+        </w:rPr>
+        <w:tab/>
+      </w:r>
+      <w:r>
+        <w:rPr>
+          <w:noProof/>
+        </w:rPr>
+        <w:fldChar w:fldCharType="begin"/>
+      </w:r>
+      <w:r>
+        <w:rPr>
+          <w:noProof/>
+        </w:rPr>
+        <w:instrText xml:space="preserve"> PAGEREF _Toc279656568 \h </w:instrText>
+      </w:r>
+      <w:r>
+        <w:rPr>
+          <w:noProof/>
+        </w:rPr>
+      </w:r>
+      <w:r>
+        <w:rPr>
+          <w:noProof/>
+        </w:rPr>
+        <w:fldChar w:fldCharType="separate"/>
+      </w:r>
+      <w:r>
+        <w:rPr>
+          <w:noProof/>
+        </w:rPr>
+        <w:t>6</w:t>
+      </w:r>
+      <w:r>
+        <w:rPr>
+          <w:noProof/>
+        </w:rPr>
+        <w:fldChar w:fldCharType="end"/>
+      </w:r>
+    </w:p>
+    <w:p>
+      <w:pPr>
+        <w:pStyle w:val="Verzeichnis3"/>
+        <w:tabs>
+          <w:tab w:val="left" w:pos="1125"/>
+          <w:tab w:val="right" w:leader="dot" w:pos="9062"/>
+        </w:tabs>
+        <w:rPr>
+          <w:rFonts w:asciiTheme="minorHAnsi" w:eastAsiaTheme="minorEastAsia" w:hAnsiTheme="minorHAnsi"/>
+          <w:noProof/>
+          <w:sz w:val="24"/>
+          <w:szCs w:val="24"/>
+          <w:lang w:eastAsia="ja-JP"/>
+        </w:rPr>
+      </w:pPr>
+      <w:r>
+        <w:rPr>
+          <w:noProof/>
+          <w:lang w:val="en-GB"/>
+        </w:rPr>
+        <w:t>3.2.2</w:t>
+      </w:r>
+      <w:r>
+        <w:rPr>
+          <w:rFonts w:asciiTheme="minorHAnsi" w:eastAsiaTheme="minorEastAsia" w:hAnsiTheme="minorHAnsi"/>
+          <w:noProof/>
+          <w:sz w:val="24"/>
+          <w:szCs w:val="24"/>
+          <w:lang w:eastAsia="ja-JP"/>
+        </w:rPr>
+        <w:tab/>
+      </w:r>
+      <w:r>
+        <w:rPr>
+          <w:noProof/>
+          <w:lang w:val="en-GB"/>
+        </w:rPr>
+        <w:t>Search for user</w:t>
+      </w:r>
+      <w:r>
+        <w:rPr>
+          <w:noProof/>
+        </w:rPr>
+        <w:tab/>
+      </w:r>
+      <w:r>
+        <w:rPr>
+          <w:noProof/>
+        </w:rPr>
+        <w:fldChar w:fldCharType="begin"/>
+      </w:r>
+      <w:r>
+        <w:rPr>
+          <w:noProof/>
+        </w:rPr>
+        <w:instrText xml:space="preserve"> PAGEREF _Toc279656569 \h </w:instrText>
+      </w:r>
+      <w:r>
+        <w:rPr>
+          <w:noProof/>
+        </w:rPr>
+      </w:r>
+      <w:r>
+        <w:rPr>
+          <w:noProof/>
+        </w:rPr>
+        <w:fldChar w:fldCharType="separate"/>
+      </w:r>
+      <w:r>
+        <w:rPr>
+          <w:noProof/>
+        </w:rPr>
+        <w:t>7</w:t>
+      </w:r>
+      <w:r>
+        <w:rPr>
+          <w:noProof/>
+        </w:rPr>
+        <w:fldChar w:fldCharType="end"/>
+      </w:r>
+    </w:p>
+    <w:p>
+      <w:pPr>
+        <w:pStyle w:val="Verzeichnis3"/>
+        <w:tabs>
+          <w:tab w:val="left" w:pos="1125"/>
+          <w:tab w:val="right" w:leader="dot" w:pos="9062"/>
+        </w:tabs>
+        <w:rPr>
+          <w:rFonts w:asciiTheme="minorHAnsi" w:eastAsiaTheme="minorEastAsia" w:hAnsiTheme="minorHAnsi"/>
+          <w:noProof/>
+          <w:sz w:val="24"/>
+          <w:szCs w:val="24"/>
+          <w:lang w:eastAsia="ja-JP"/>
+        </w:rPr>
+      </w:pPr>
+      <w:r>
+        <w:rPr>
+          <w:noProof/>
+        </w:rPr>
+        <w:t>3.2.3</w:t>
+      </w:r>
+      <w:r>
+        <w:rPr>
+          <w:rFonts w:asciiTheme="minorHAnsi" w:eastAsiaTheme="minorEastAsia" w:hAnsiTheme="minorHAnsi"/>
+          <w:noProof/>
+          <w:sz w:val="24"/>
+          <w:szCs w:val="24"/>
+          <w:lang w:eastAsia="ja-JP"/>
+        </w:rPr>
+        <w:tab/>
+      </w:r>
+      <w:r>
+        <w:rPr>
+          <w:noProof/>
+        </w:rPr>
+        <w:t>Assign to courses</w:t>
+      </w:r>
+      <w:r>
+        <w:rPr>
+          <w:noProof/>
+        </w:rPr>
+        <w:tab/>
+      </w:r>
+      <w:r>
+        <w:rPr>
+          <w:noProof/>
+        </w:rPr>
+        <w:fldChar w:fldCharType="begin"/>
+      </w:r>
+      <w:r>
+        <w:rPr>
+          <w:noProof/>
+        </w:rPr>
+        <w:instrText xml:space="preserve"> PAGEREF _Toc279656570 \h </w:instrText>
+      </w:r>
+      <w:r>
+        <w:rPr>
+          <w:noProof/>
+        </w:rPr>
+      </w:r>
+      <w:r>
+        <w:rPr>
+          <w:noProof/>
+        </w:rPr>
+        <w:fldChar w:fldCharType="separate"/>
+      </w:r>
+      <w:r>
+        <w:rPr>
+          <w:noProof/>
+        </w:rPr>
+        <w:t>7</w:t>
+      </w:r>
+      <w:r>
+        <w:rPr>
+          <w:noProof/>
         </w:rPr>
         <w:fldChar w:fldCharType="end"/>
       </w:r>
@@ -904,150 +1526,147 @@
           <w:lang w:val="en-GB"/>
         </w:rPr>
       </w:pPr>
-      <w:bookmarkStart w:id="0" w:name="_Toc278042047"/>
+      <w:bookmarkStart w:id="1" w:name="_Toc279656561"/>
       <w:r>
         <w:rPr>
           <w:lang w:val="en-GB"/>
         </w:rPr>
         <w:lastRenderedPageBreak/>
         <w:t>Introduction</w:t>
-      </w:r>
-      <w:bookmarkEnd w:id="0"/>
-    </w:p>
-    <w:p>
-      <w:pPr>
-        <w:rPr>
-          <w:lang w:val="en-GB"/>
-        </w:rPr>
-      </w:pPr>
-      <w:r>
-        <w:rPr>
-          <w:lang w:val="en-GB"/>
-        </w:rPr>
-        <w:t xml:space="preserve">The ILIAS-Plugin MultiAssign allows an ILIAS-User to assign another ILIAS-User to multiple Courses. This functionality can be reserved to one or more global roles. A User only can assign others to courses where he has he the </w:t>
-      </w:r>
-      <w:r>
-        <w:rPr>
-          <w:lang w:val="en-GB"/>
-        </w:rPr>
-        <w:t>right for member-modifications</w:t>
-      </w:r>
-      <w:r>
-        <w:rPr>
-          <w:lang w:val="en-GB"/>
-        </w:rPr>
-        <w:t>.</w:t>
-      </w:r>
-    </w:p>
-    <w:p>
-      <w:pPr>
-        <w:pStyle w:val="berschrift1"/>
-        <w:rPr>
-          <w:lang w:val="en-GB"/>
-        </w:rPr>
-      </w:pPr>
-      <w:bookmarkStart w:id="1" w:name="_Toc278042048"/>
-      <w:r>
-        <w:rPr>
-          <w:lang w:val="en-GB"/>
-        </w:rPr>
-        <w:t>Installation</w:t>
       </w:r>
       <w:bookmarkEnd w:id="1"/>
     </w:p>
     <w:p>
       <w:pPr>
-        <w:pStyle w:val="berschrift2"/>
-        <w:rPr>
-          <w:lang w:val="en-GB"/>
-        </w:rPr>
-      </w:pPr>
-      <w:r>
-        <w:rPr>
-          <w:lang w:val="en-GB"/>
-        </w:rPr>
-        <w:t>Install Router</w:t>
+        <w:rPr>
+          <w:lang w:val="en-GB"/>
+        </w:rPr>
+      </w:pPr>
+      <w:r>
+        <w:rPr>
+          <w:lang w:val="en-GB"/>
+        </w:rPr>
+        <w:t xml:space="preserve">The ILIAS-Plugin </w:t>
+      </w:r>
+      <w:proofErr w:type="spellStart"/>
+      <w:r>
+        <w:rPr>
+          <w:lang w:val="en-GB"/>
+        </w:rPr>
+        <w:t>MultiAssign</w:t>
+      </w:r>
+      <w:proofErr w:type="spellEnd"/>
+      <w:r>
+        <w:rPr>
+          <w:lang w:val="en-GB"/>
+        </w:rPr>
+        <w:t xml:space="preserve"> allows an ILIAS-User to assign another ILIAS-User to multiple Courses. This functionality can be reserved to one or more global roles. A User only can assign others to courses where he has he the </w:t>
+      </w:r>
+      <w:r>
+        <w:rPr>
+          <w:lang w:val="en-GB"/>
+        </w:rPr>
+        <w:t>right for member-modifications</w:t>
+      </w:r>
+      <w:r>
+        <w:rPr>
+          <w:lang w:val="en-GB"/>
+        </w:rPr>
+        <w:t>.</w:t>
       </w:r>
     </w:p>
     <w:p>
       <w:pPr>
-        <w:rPr>
-          <w:lang w:val="en-GB"/>
-        </w:rPr>
-      </w:pPr>
-      <w:r>
-        <w:rPr>
-          <w:lang w:val="en-GB"/>
-        </w:rPr>
-        <w:t>The Subscription-Plugin needs a Router-Service to work. Please install the Service first:</w:t>
-      </w:r>
+        <w:pStyle w:val="berschrift1"/>
+        <w:rPr>
+          <w:lang w:val="en-GB"/>
+        </w:rPr>
+      </w:pPr>
+      <w:bookmarkStart w:id="2" w:name="_Toc279656562"/>
+      <w:r>
+        <w:rPr>
+          <w:lang w:val="en-GB"/>
+        </w:rPr>
+        <w:t>Installation</w:t>
+      </w:r>
+      <w:bookmarkEnd w:id="2"/>
     </w:p>
     <w:p>
       <w:pPr>
-        <w:rPr>
-          <w:lang w:val="en-GB"/>
-        </w:rPr>
-      </w:pPr>
-      <w:r>
-        <w:rPr>
-          <w:lang w:val="en-GB"/>
-        </w:rPr>
-        <w:t>You start in your ILIAS root directory</w:t>
-      </w:r>
+        <w:pStyle w:val="berschrift2"/>
+        <w:rPr>
+          <w:lang w:val="en-GB"/>
+        </w:rPr>
+      </w:pPr>
+      <w:bookmarkStart w:id="3" w:name="_Toc279656563"/>
+      <w:r>
+        <w:rPr>
+          <w:lang w:val="en-GB"/>
+        </w:rPr>
+        <w:t>Install Router</w:t>
+      </w:r>
+      <w:bookmarkEnd w:id="3"/>
     </w:p>
     <w:p>
       <w:pPr>
-        <w:pStyle w:val="Zitat1"/>
-        <w:rPr>
-          <w:lang w:val="en-GB"/>
-        </w:rPr>
-      </w:pPr>
-      <w:r>
-        <w:rPr>
-          <w:lang w:val="en-GB"/>
-        </w:rPr>
-        <w:t xml:space="preserve">cd Services  </w:t>
+        <w:rPr>
+          <w:lang w:val="en-GB"/>
+        </w:rPr>
+      </w:pPr>
+      <w:r>
+        <w:rPr>
+          <w:lang w:val="en-GB"/>
+        </w:rPr>
+        <w:t>The Subscription-Plugin needs a Router-Service to work. Please install the Service first:</w:t>
       </w:r>
     </w:p>
     <w:p>
       <w:pPr>
-        <w:pStyle w:val="Zitat1"/>
-        <w:rPr>
-          <w:lang w:val="en-GB"/>
-        </w:rPr>
-      </w:pPr>
-      <w:r>
-        <w:rPr>
-          <w:lang w:val="en-GB"/>
-        </w:rPr>
-        <w:t xml:space="preserve">git clone https://github.com/studer-raimann/RouterService.git Router  </w:t>
+        <w:rPr>
+          <w:lang w:val="en-GB"/>
+        </w:rPr>
+      </w:pPr>
+      <w:r>
+        <w:rPr>
+          <w:lang w:val="en-GB"/>
+        </w:rPr>
+        <w:t>You start in your ILIAS root directory</w:t>
       </w:r>
     </w:p>
     <w:p>
       <w:pPr>
-        <w:rPr>
-          <w:lang w:val="en-GB"/>
-        </w:rPr>
-      </w:pPr>
-      <w:r>
-        <w:rPr>
-          <w:lang w:val="en-GB"/>
-        </w:rPr>
-        <w:t>Switch to the setup-Menu of your Installation and perform a Structure-reload in the Tab Tools. this can take a few moments. After the reload has been performed, you can install the plugin.</w:t>
+        <w:pStyle w:val="Zitat1"/>
+        <w:rPr>
+          <w:lang w:val="en-GB"/>
+        </w:rPr>
+      </w:pPr>
+      <w:r>
+        <w:rPr>
+          <w:lang w:val="en-GB"/>
+        </w:rPr>
+        <w:t xml:space="preserve">cd Services  </w:t>
       </w:r>
     </w:p>
     <w:p>
       <w:pPr>
-        <w:pStyle w:val="berschrift2"/>
-        <w:rPr>
-          <w:lang w:val="en-GB"/>
-        </w:rPr>
-      </w:pPr>
-      <w:r>
-        <w:rPr>
-          <w:lang w:val="en-GB"/>
-        </w:rPr>
-        <w:t>Install Plugin</w:t>
+        <w:pStyle w:val="Zitat1"/>
+        <w:rPr>
+          <w:lang w:val="en-GB"/>
+        </w:rPr>
+      </w:pPr>
+      <w:proofErr w:type="gramStart"/>
+      <w:r>
+        <w:rPr>
+          <w:lang w:val="en-GB"/>
+        </w:rPr>
+        <w:t>git</w:t>
+      </w:r>
+      <w:proofErr w:type="gramEnd"/>
+      <w:r>
+        <w:rPr>
+          <w:lang w:val="en-GB"/>
+        </w:rPr>
+        <w:t xml:space="preserve"> clone https://github.com/studer-raimann/RouterService.git Router  </w:t>
       </w:r>
     </w:p>
     <w:p>
@@ -1060,35 +1679,50 @@
         <w:rPr>
           <w:lang w:val="en-GB"/>
         </w:rPr>
-        <w:t xml:space="preserve">Start at your ILIAS root directory  </w:t>
+        <w:t xml:space="preserve">Switch to the setup-Menu of your Installation and perform a Structure-reload in the Tab Tools. </w:t>
+      </w:r>
+      <w:proofErr w:type="gramStart"/>
+      <w:r>
+        <w:rPr>
+          <w:lang w:val="en-GB"/>
+        </w:rPr>
+        <w:t>this</w:t>
+      </w:r>
+      <w:proofErr w:type="gramEnd"/>
+      <w:r>
+        <w:rPr>
+          <w:lang w:val="en-GB"/>
+        </w:rPr>
+        <w:t xml:space="preserve"> can take a few moments. After the reload has been performed, you can install the plugin.</w:t>
       </w:r>
     </w:p>
     <w:p>
       <w:pPr>
-        <w:pStyle w:val="Zitat1"/>
-        <w:rPr>
-          <w:lang w:val="en-GB"/>
-        </w:rPr>
-      </w:pPr>
-      <w:r>
-        <w:rPr>
-          <w:lang w:val="en-GB"/>
-        </w:rPr>
-        <w:t xml:space="preserve">mkdir -p Customizing/global/plugins/Services/UIComponent/UserInterfaceHook/  </w:t>
-      </w:r>
+        <w:pStyle w:val="berschrift2"/>
+        <w:rPr>
+          <w:lang w:val="en-GB"/>
+        </w:rPr>
+      </w:pPr>
+      <w:bookmarkStart w:id="4" w:name="_Toc279656564"/>
+      <w:r>
+        <w:rPr>
+          <w:lang w:val="en-GB"/>
+        </w:rPr>
+        <w:t>Install Plugin</w:t>
+      </w:r>
+      <w:bookmarkEnd w:id="4"/>
     </w:p>
     <w:p>
       <w:pPr>
-        <w:pStyle w:val="Zitat1"/>
-        <w:rPr>
-          <w:lang w:val="en-GB"/>
-        </w:rPr>
-      </w:pPr>
-      <w:r>
-        <w:rPr>
-          <w:lang w:val="en-GB"/>
-        </w:rPr>
-        <w:t xml:space="preserve">cd Customizing/global/plugins/Services/UIComponent/UserInterfaceHook/  </w:t>
+        <w:rPr>
+          <w:lang w:val="en-GB"/>
+        </w:rPr>
+      </w:pPr>
+      <w:r>
+        <w:rPr>
+          <w:lang w:val="en-GB"/>
+        </w:rPr>
+        <w:t xml:space="preserve">Start at your ILIAS root directory  </w:t>
       </w:r>
     </w:p>
     <w:p>
@@ -1098,11 +1732,57 @@
           <w:lang w:val="en-GB"/>
         </w:rPr>
       </w:pPr>
-      <w:r>
-        <w:rPr>
-          <w:lang w:val="en-GB"/>
-        </w:rPr>
-        <w:t xml:space="preserve">git clone https://github.com/studer-raimann/MultiAssign.git  </w:t>
+      <w:proofErr w:type="spellStart"/>
+      <w:proofErr w:type="gramStart"/>
+      <w:r>
+        <w:rPr>
+          <w:lang w:val="en-GB"/>
+        </w:rPr>
+        <w:t>mkdir</w:t>
+      </w:r>
+      <w:proofErr w:type="spellEnd"/>
+      <w:proofErr w:type="gramEnd"/>
+      <w:r>
+        <w:rPr>
+          <w:lang w:val="en-GB"/>
+        </w:rPr>
+        <w:t xml:space="preserve"> -p Customizing/global/plugins/Services/UIComponent/UserInterfaceHook/  </w:t>
+      </w:r>
+    </w:p>
+    <w:p>
+      <w:pPr>
+        <w:pStyle w:val="Zitat1"/>
+        <w:rPr>
+          <w:lang w:val="en-GB"/>
+        </w:rPr>
+      </w:pPr>
+      <w:r>
+        <w:rPr>
+          <w:lang w:val="en-GB"/>
+        </w:rPr>
+        <w:t xml:space="preserve">cd Customizing/global/plugins/Services/UIComponent/UserInterfaceHook/  </w:t>
+      </w:r>
+    </w:p>
+    <w:p>
+      <w:pPr>
+        <w:pStyle w:val="Zitat1"/>
+        <w:rPr>
+          <w:lang w:val="en-GB"/>
+        </w:rPr>
+      </w:pPr>
+      <w:proofErr w:type="gramStart"/>
+      <w:r>
+        <w:rPr>
+          <w:lang w:val="en-GB"/>
+        </w:rPr>
+        <w:t>git</w:t>
+      </w:r>
+      <w:proofErr w:type="gramEnd"/>
+      <w:r>
+        <w:rPr>
+          <w:lang w:val="en-GB"/>
+        </w:rPr>
+        <w:t xml:space="preserve"> clone https://github.com/studer-raimann/MultiAssign.git  </w:t>
       </w:r>
     </w:p>
     <w:p>
@@ -1131,7 +1811,6 @@
           <w:lang w:val="en-GB"/>
         </w:rPr>
       </w:pPr>
-      <w:bookmarkStart w:id="2" w:name="_Toc278042049"/>
       <w:r>
         <w:rPr>
           <w:lang w:val="en-GB"/>
@@ -1146,6 +1825,7 @@
           <w:lang w:val="en-GB"/>
         </w:rPr>
       </w:pPr>
+      <w:bookmarkStart w:id="5" w:name="_Toc279656565"/>
       <w:r>
         <w:rPr>
           <w:lang w:val="en-GB"/>
@@ -1165,7 +1845,7 @@
         </w:rPr>
         <w:t>he Plugin</w:t>
       </w:r>
-      <w:bookmarkEnd w:id="2"/>
+      <w:bookmarkEnd w:id="5"/>
     </w:p>
     <w:p>
       <w:pPr>
@@ -1174,12 +1854,14 @@
           <w:lang w:val="en-GB"/>
         </w:rPr>
       </w:pPr>
+      <w:bookmarkStart w:id="6" w:name="_Toc279656566"/>
       <w:r>
         <w:rPr>
           <w:lang w:val="en-GB"/>
         </w:rPr>
         <w:t>Configure Plugin</w:t>
       </w:r>
+      <w:bookmarkEnd w:id="6"/>
     </w:p>
     <w:p>
       <w:pPr>
@@ -1191,7 +1873,21 @@
         <w:rPr>
           <w:lang w:val="en-GB"/>
         </w:rPr>
-        <w:t>As ILIAS administrator go to "Administration-&gt;Plugins" and click ‘Configure’ in the MultiAssign-Action-menu.</w:t>
+        <w:t xml:space="preserve">As ILIAS administrator go to "Administration-&gt;Plugins" and click ‘Configure’ in the </w:t>
+      </w:r>
+      <w:proofErr w:type="spellStart"/>
+      <w:r>
+        <w:rPr>
+          <w:lang w:val="en-GB"/>
+        </w:rPr>
+        <w:t>MultiAssign</w:t>
+      </w:r>
+      <w:proofErr w:type="spellEnd"/>
+      <w:r>
+        <w:rPr>
+          <w:lang w:val="en-GB"/>
+        </w:rPr>
+        <w:t>-Action-menu.</w:t>
       </w:r>
     </w:p>
     <w:p>
@@ -1268,6 +1964,7 @@
         </w:rPr>
         <w:br w:type="column"/>
       </w:r>
+      <w:bookmarkStart w:id="7" w:name="_Toc279656567"/>
       <w:r>
         <w:rPr>
           <w:lang w:val="en-GB"/>
@@ -1275,6 +1972,7 @@
         <w:lastRenderedPageBreak/>
         <w:t>Usage</w:t>
       </w:r>
+      <w:bookmarkEnd w:id="7"/>
     </w:p>
     <w:p>
       <w:pPr>
@@ -1283,12 +1981,14 @@
           <w:lang w:val="en-GB"/>
         </w:rPr>
       </w:pPr>
+      <w:bookmarkStart w:id="8" w:name="_Toc279656568"/>
       <w:r>
         <w:rPr>
           <w:lang w:val="en-GB"/>
         </w:rPr>
         <w:t>Personal Desktop</w:t>
       </w:r>
+      <w:bookmarkEnd w:id="8"/>
     </w:p>
     <w:p>
       <w:pPr>
@@ -1344,11 +2044,19 @@
         </w:rPr>
         <w:t xml:space="preserve">the </w:t>
       </w:r>
-      <w:r>
-        <w:rPr>
-          <w:lang w:val="en-GB"/>
-        </w:rPr>
-        <w:t>MultiAssign-Overview</w:t>
+      <w:proofErr w:type="spellStart"/>
+      <w:r>
+        <w:rPr>
+          <w:lang w:val="en-GB"/>
+        </w:rPr>
+        <w:t>MultiAssign</w:t>
+      </w:r>
+      <w:proofErr w:type="spellEnd"/>
+      <w:r>
+        <w:rPr>
+          <w:lang w:val="en-GB"/>
+        </w:rPr>
+        <w:t>-Overview</w:t>
       </w:r>
       <w:r>
         <w:rPr>
@@ -1425,6 +2133,7 @@
           <w:lang w:val="en-GB"/>
         </w:rPr>
       </w:pPr>
+      <w:bookmarkStart w:id="9" w:name="_Toc279656569"/>
       <w:r>
         <w:rPr>
           <w:lang w:val="en-GB"/>
@@ -1432,13 +2141,115 @@
         <w:lastRenderedPageBreak/>
         <w:t>Search for user</w:t>
       </w:r>
+      <w:bookmarkEnd w:id="9"/>
     </w:p>
     <w:p>
       <w:r>
-        <w:t xml:space="preserve">In the first screen you can search the user databse and select the </w:t>
-      </w:r>
-      <w:r>
-        <w:t>desired User-Account.</w:t>
+        <w:t xml:space="preserve">In </w:t>
+      </w:r>
+      <w:proofErr w:type="spellStart"/>
+      <w:r>
+        <w:t>the</w:t>
+      </w:r>
+      <w:proofErr w:type="spellEnd"/>
+      <w:r>
+        <w:t xml:space="preserve"> </w:t>
+      </w:r>
+      <w:proofErr w:type="spellStart"/>
+      <w:r>
+        <w:t>first</w:t>
+      </w:r>
+      <w:proofErr w:type="spellEnd"/>
+      <w:r>
+        <w:t xml:space="preserve"> </w:t>
+      </w:r>
+      <w:proofErr w:type="spellStart"/>
+      <w:r>
+        <w:t>screen</w:t>
+      </w:r>
+      <w:proofErr w:type="spellEnd"/>
+      <w:r>
+        <w:t xml:space="preserve"> </w:t>
+      </w:r>
+      <w:proofErr w:type="spellStart"/>
+      <w:r>
+        <w:t>you</w:t>
+      </w:r>
+      <w:proofErr w:type="spellEnd"/>
+      <w:r>
+        <w:t xml:space="preserve"> </w:t>
+      </w:r>
+      <w:proofErr w:type="spellStart"/>
+      <w:r>
+        <w:t>can</w:t>
+      </w:r>
+      <w:proofErr w:type="spellEnd"/>
+      <w:r>
+        <w:t xml:space="preserve"> </w:t>
+      </w:r>
+      <w:proofErr w:type="spellStart"/>
+      <w:r>
+        <w:t>search</w:t>
+      </w:r>
+      <w:proofErr w:type="spellEnd"/>
+      <w:r>
+        <w:t xml:space="preserve"> </w:t>
+      </w:r>
+      <w:proofErr w:type="spellStart"/>
+      <w:r>
+        <w:t>the</w:t>
+      </w:r>
+      <w:proofErr w:type="spellEnd"/>
+      <w:r>
+        <w:t xml:space="preserve"> </w:t>
+      </w:r>
+      <w:proofErr w:type="spellStart"/>
+      <w:r>
+        <w:t>user</w:t>
+      </w:r>
+      <w:proofErr w:type="spellEnd"/>
+      <w:r>
+        <w:t xml:space="preserve"> </w:t>
+      </w:r>
+      <w:proofErr w:type="spellStart"/>
+      <w:r>
+        <w:t>databse</w:t>
+      </w:r>
+      <w:proofErr w:type="spellEnd"/>
+      <w:r>
+        <w:t xml:space="preserve"> </w:t>
+      </w:r>
+      <w:proofErr w:type="spellStart"/>
+      <w:r>
+        <w:t>and</w:t>
+      </w:r>
+      <w:proofErr w:type="spellEnd"/>
+      <w:r>
+        <w:t xml:space="preserve"> </w:t>
+      </w:r>
+      <w:proofErr w:type="spellStart"/>
+      <w:r>
+        <w:t>select</w:t>
+      </w:r>
+      <w:proofErr w:type="spellEnd"/>
+      <w:r>
+        <w:t xml:space="preserve"> </w:t>
+      </w:r>
+      <w:proofErr w:type="spellStart"/>
+      <w:r>
+        <w:t>the</w:t>
+      </w:r>
+      <w:proofErr w:type="spellEnd"/>
+      <w:r>
+        <w:t xml:space="preserve"> </w:t>
+      </w:r>
+      <w:proofErr w:type="spellStart"/>
+      <w:r>
+        <w:t>desired</w:t>
+      </w:r>
+      <w:proofErr w:type="spellEnd"/>
+      <w:r>
+        <w:t xml:space="preserve"> User-Account.</w:t>
       </w:r>
       <w:r>
         <w:rPr>
@@ -1494,8 +2305,159 @@
           </wp:inline>
         </w:drawing>
       </w:r>
-      <w:bookmarkStart w:id="3" w:name="_GoBack"/>
-      <w:bookmarkEnd w:id="3"/>
+    </w:p>
+    <w:p>
+      <w:pPr>
+        <w:pStyle w:val="berschrift3"/>
+      </w:pPr>
+      <w:bookmarkStart w:id="10" w:name="_Toc279656570"/>
+      <w:proofErr w:type="spellStart"/>
+      <w:r>
+        <w:t>Assign</w:t>
+      </w:r>
+      <w:proofErr w:type="spellEnd"/>
+      <w:r>
+        <w:t xml:space="preserve"> </w:t>
+      </w:r>
+      <w:proofErr w:type="spellStart"/>
+      <w:r>
+        <w:t>to</w:t>
+      </w:r>
+      <w:proofErr w:type="spellEnd"/>
+      <w:r>
+        <w:t xml:space="preserve"> </w:t>
+      </w:r>
+      <w:proofErr w:type="spellStart"/>
+      <w:r>
+        <w:t>courses</w:t>
+      </w:r>
+      <w:bookmarkEnd w:id="10"/>
+      <w:proofErr w:type="spellEnd"/>
+    </w:p>
+    <w:p>
+      <w:r>
+        <w:t xml:space="preserve">The </w:t>
+      </w:r>
+      <w:proofErr w:type="spellStart"/>
+      <w:r>
+        <w:t>selected</w:t>
+      </w:r>
+      <w:proofErr w:type="spellEnd"/>
+      <w:r>
+        <w:t xml:space="preserve"> </w:t>
+      </w:r>
+      <w:proofErr w:type="spellStart"/>
+      <w:r>
+        <w:t>user</w:t>
+      </w:r>
+      <w:proofErr w:type="spellEnd"/>
+      <w:r>
+        <w:t xml:space="preserve"> </w:t>
+      </w:r>
+      <w:proofErr w:type="spellStart"/>
+      <w:r>
+        <w:t>can</w:t>
+      </w:r>
+      <w:proofErr w:type="spellEnd"/>
+      <w:r>
+        <w:t xml:space="preserve"> </w:t>
+      </w:r>
+      <w:proofErr w:type="spellStart"/>
+      <w:r>
+        <w:t>be</w:t>
+      </w:r>
+      <w:proofErr w:type="spellEnd"/>
+      <w:r>
+        <w:t xml:space="preserve"> </w:t>
+      </w:r>
+      <w:proofErr w:type="spellStart"/>
+      <w:r>
+        <w:t>assigned</w:t>
+      </w:r>
+      <w:proofErr w:type="spellEnd"/>
+      <w:r>
+        <w:t xml:space="preserve"> so multiple </w:t>
+      </w:r>
+      <w:proofErr w:type="spellStart"/>
+      <w:r>
+        <w:t>courses</w:t>
+      </w:r>
+      <w:proofErr w:type="spellEnd"/>
+      <w:r>
+        <w:t xml:space="preserve">. </w:t>
+      </w:r>
+      <w:proofErr w:type="spellStart"/>
+      <w:r>
+        <w:t>For</w:t>
+      </w:r>
+      <w:proofErr w:type="spellEnd"/>
+      <w:r>
+        <w:t xml:space="preserve"> </w:t>
+      </w:r>
+      <w:proofErr w:type="spellStart"/>
+      <w:r>
+        <w:t>each</w:t>
+      </w:r>
+      <w:proofErr w:type="spellEnd"/>
+      <w:r>
+        <w:t xml:space="preserve"> </w:t>
+      </w:r>
+      <w:proofErr w:type="spellStart"/>
+      <w:r>
+        <w:t>course</w:t>
+      </w:r>
+      <w:proofErr w:type="spellEnd"/>
+      <w:r>
+        <w:t xml:space="preserve"> </w:t>
+      </w:r>
+      <w:proofErr w:type="spellStart"/>
+      <w:r>
+        <w:t>you</w:t>
+      </w:r>
+      <w:proofErr w:type="spellEnd"/>
+      <w:r>
+        <w:t xml:space="preserve"> </w:t>
+      </w:r>
+      <w:proofErr w:type="spellStart"/>
+      <w:r>
+        <w:t>can</w:t>
+      </w:r>
+      <w:proofErr w:type="spellEnd"/>
+      <w:r>
+        <w:t xml:space="preserve"> </w:t>
+      </w:r>
+      <w:proofErr w:type="spellStart"/>
+      <w:r>
+        <w:t>select</w:t>
+      </w:r>
+      <w:proofErr w:type="spellEnd"/>
+      <w:r>
+        <w:t xml:space="preserve"> </w:t>
+      </w:r>
+      <w:proofErr w:type="spellStart"/>
+      <w:r>
+        <w:t>the</w:t>
+      </w:r>
+      <w:proofErr w:type="spellEnd"/>
+      <w:r>
+        <w:t xml:space="preserve"> </w:t>
+      </w:r>
+      <w:proofErr w:type="spellStart"/>
+      <w:r>
+        <w:t>desired</w:t>
+      </w:r>
+      <w:proofErr w:type="spellEnd"/>
+      <w:r>
+        <w:t xml:space="preserve"> </w:t>
+      </w:r>
+      <w:proofErr w:type="spellStart"/>
+      <w:r>
+        <w:t>role</w:t>
+      </w:r>
+      <w:proofErr w:type="spellEnd"/>
+      <w:r>
+        <w:t>.</w:t>
+      </w:r>
     </w:p>
     <w:p>
       <w:pPr>
@@ -1671,7 +2633,7 @@
         <w:sz w:val="15"/>
         <w:szCs w:val="15"/>
       </w:rPr>
-      <w:t>7</w:t>
+      <w:t>3</w:t>
     </w:r>
     <w:r>
       <w:rPr>
@@ -1873,8 +2835,8 @@
         <w:lang w:val="en-US"/>
       </w:rPr>
       <w:tab/>
-      <w:t>Waldeggstr</w:t>
     </w:r>
+    <w:proofErr w:type="spellStart"/>
     <w:r>
       <w:rPr>
         <w:color w:val="434E59"/>
@@ -1882,8 +2844,18 @@
         <w:szCs w:val="15"/>
         <w:lang w:val="en-US"/>
       </w:rPr>
+      <w:t>Waldeggstr</w:t>
+    </w:r>
+    <w:r>
+      <w:rPr>
+        <w:color w:val="434E59"/>
+        <w:sz w:val="15"/>
+        <w:szCs w:val="15"/>
+        <w:lang w:val="en-US"/>
+      </w:rPr>
       <w:t>asse</w:t>
     </w:r>
+    <w:proofErr w:type="spellEnd"/>
     <w:r>
       <w:rPr>
         <w:color w:val="434E59"/>
@@ -2186,7 +3158,26 @@
         <w:lang w:val="en-US"/>
       </w:rPr>
       <w:tab/>
-      <w:t xml:space="preserve">Waldeggstr. </w:t>
+    </w:r>
+    <w:proofErr w:type="spellStart"/>
+    <w:r>
+      <w:rPr>
+        <w:color w:val="434E59"/>
+        <w:sz w:val="15"/>
+        <w:szCs w:val="15"/>
+        <w:lang w:val="en-US"/>
+      </w:rPr>
+      <w:t>Waldeggstr</w:t>
+    </w:r>
+    <w:proofErr w:type="spellEnd"/>
+    <w:r>
+      <w:rPr>
+        <w:color w:val="434E59"/>
+        <w:sz w:val="15"/>
+        <w:szCs w:val="15"/>
+        <w:lang w:val="en-US"/>
+      </w:rPr>
+      <w:t xml:space="preserve">. </w:t>
     </w:r>
     <w:r>
       <w:rPr>
@@ -9730,7 +10721,7 @@
 </file>
 
 <file path=customXml/itemProps1.xml><?xml version="1.0" encoding="utf-8"?>
-<ds:datastoreItem xmlns:ds="http://schemas.openxmlformats.org/officeDocument/2006/customXml" ds:itemID="{B91254DE-2351-5741-9C18-7368518083A0}">
+<ds:datastoreItem xmlns:ds="http://schemas.openxmlformats.org/officeDocument/2006/customXml" ds:itemID="{F1A07617-9A62-574D-BB63-E6D3E19F2C6B}">
   <ds:schemaRefs>
     <ds:schemaRef ds:uri="http://schemas.openxmlformats.org/officeDocument/2006/bibliography"/>
   </ds:schemaRefs>

</xml_diff>